<commit_message>
PERMISSION GIVEN TO TA
</commit_message>
<xml_diff>
--- a/Lab3/Dansinghani_LAB3.docx
+++ b/Lab3/Dansinghani_LAB3.docx
@@ -72,7 +72,288 @@
           <wp:inline distB="114300" distT="114300" distL="114300" distR="114300">
             <wp:extent cx="5943600" cy="3340100"/>
             <wp:effectExtent b="0" l="0" r="0" t="0"/>
-            <wp:docPr id="11" name="image9.png"/>
+            <wp:docPr id="10" name="image8.png"/>
+            <a:graphic>
+              <a:graphicData uri="http://schemas.openxmlformats.org/drawingml/2006/picture">
+                <pic:pic>
+                  <pic:nvPicPr>
+                    <pic:cNvPr id="0" name="image8.png"/>
+                    <pic:cNvPicPr preferRelativeResize="0"/>
+                  </pic:nvPicPr>
+                  <pic:blipFill>
+                    <a:blip r:embed="rId6"/>
+                    <a:srcRect b="0" l="0" r="0" t="0"/>
+                    <a:stretch>
+                      <a:fillRect/>
+                    </a:stretch>
+                  </pic:blipFill>
+                  <pic:spPr>
+                    <a:xfrm>
+                      <a:off x="0" y="0"/>
+                      <a:ext cx="5943600" cy="3340100"/>
+                    </a:xfrm>
+                    <a:prstGeom prst="rect"/>
+                    <a:ln/>
+                  </pic:spPr>
+                </pic:pic>
+              </a:graphicData>
+            </a:graphic>
+          </wp:inline>
+        </w:drawing>
+      </w:r>
+      <w:r>
+        <w:rPr>
+          <w:rtl w:val="0"/>
+        </w:rPr>
+      </w:r>
+    </w:p>
+    <w:p>
+      <w:pPr>
+        <w:jc w:val="left"/>
+        <w:rPr/>
+      </w:pPr>
+      <w:r>
+        <w:rPr>
+          <w:rtl w:val="0"/>
+        </w:rPr>
+        <w:t xml:space="preserve">The code I used to get the records other than the following “ATOM”,”CONECT”, ”HETATM”, ”TER” and ”END” was: “</w:t>
+      </w:r>
+      <w:r>
+        <w:rPr>
+          <w:i w:val="1"/>
+          <w:rtl w:val="0"/>
+        </w:rPr>
+        <w:t xml:space="preserve">grep -v -e ‘ATOM’ -e ‘CONECT’ -e ’HETATM’ -e ‘TER’ -e ‘END’ 4HKD.pdb”</w:t>
+      </w:r>
+      <w:r>
+        <w:rPr>
+          <w:rtl w:val="0"/>
+        </w:rPr>
+      </w:r>
+    </w:p>
+    <w:p>
+      <w:pPr>
+        <w:jc w:val="left"/>
+        <w:rPr>
+          <w:i w:val="1"/>
+        </w:rPr>
+      </w:pPr>
+      <w:r>
+        <w:rPr>
+          <w:rtl w:val="0"/>
+        </w:rPr>
+      </w:r>
+    </w:p>
+    <w:p>
+      <w:pPr>
+        <w:jc w:val="left"/>
+        <w:rPr/>
+      </w:pPr>
+      <w:r>
+        <w:rPr>
+          <w:rtl w:val="0"/>
+        </w:rPr>
+        <w:t xml:space="preserve">Below shows the results.</w:t>
+      </w:r>
+    </w:p>
+    <w:p>
+      <w:pPr>
+        <w:jc w:val="left"/>
+        <w:rPr/>
+      </w:pPr>
+      <w:r>
+        <w:rPr>
+          <w:rtl w:val="0"/>
+        </w:rPr>
+      </w:r>
+    </w:p>
+    <w:p>
+      <w:pPr>
+        <w:jc w:val="left"/>
+        <w:rPr/>
+      </w:pPr>
+      <w:r>
+        <w:rPr/>
+        <w:drawing>
+          <wp:inline distB="114300" distT="114300" distL="114300" distR="114300">
+            <wp:extent cx="5943600" cy="3340100"/>
+            <wp:effectExtent b="0" l="0" r="0" t="0"/>
+            <wp:docPr id="22" name="image17.png"/>
+            <a:graphic>
+              <a:graphicData uri="http://schemas.openxmlformats.org/drawingml/2006/picture">
+                <pic:pic>
+                  <pic:nvPicPr>
+                    <pic:cNvPr id="0" name="image17.png"/>
+                    <pic:cNvPicPr preferRelativeResize="0"/>
+                  </pic:nvPicPr>
+                  <pic:blipFill>
+                    <a:blip r:embed="rId7"/>
+                    <a:srcRect b="0" l="0" r="0" t="0"/>
+                    <a:stretch>
+                      <a:fillRect/>
+                    </a:stretch>
+                  </pic:blipFill>
+                  <pic:spPr>
+                    <a:xfrm>
+                      <a:off x="0" y="0"/>
+                      <a:ext cx="5943600" cy="3340100"/>
+                    </a:xfrm>
+                    <a:prstGeom prst="rect"/>
+                    <a:ln/>
+                  </pic:spPr>
+                </pic:pic>
+              </a:graphicData>
+            </a:graphic>
+          </wp:inline>
+        </w:drawing>
+      </w:r>
+      <w:r>
+        <w:rPr/>
+        <w:drawing>
+          <wp:inline distB="114300" distT="114300" distL="114300" distR="114300">
+            <wp:extent cx="5943600" cy="3340100"/>
+            <wp:effectExtent b="0" l="0" r="0" t="0"/>
+            <wp:docPr id="4" name="image3.png"/>
+            <a:graphic>
+              <a:graphicData uri="http://schemas.openxmlformats.org/drawingml/2006/picture">
+                <pic:pic>
+                  <pic:nvPicPr>
+                    <pic:cNvPr id="0" name="image3.png"/>
+                    <pic:cNvPicPr preferRelativeResize="0"/>
+                  </pic:nvPicPr>
+                  <pic:blipFill>
+                    <a:blip r:embed="rId8"/>
+                    <a:srcRect b="0" l="0" r="0" t="0"/>
+                    <a:stretch>
+                      <a:fillRect/>
+                    </a:stretch>
+                  </pic:blipFill>
+                  <pic:spPr>
+                    <a:xfrm>
+                      <a:off x="0" y="0"/>
+                      <a:ext cx="5943600" cy="3340100"/>
+                    </a:xfrm>
+                    <a:prstGeom prst="rect"/>
+                    <a:ln/>
+                  </pic:spPr>
+                </pic:pic>
+              </a:graphicData>
+            </a:graphic>
+          </wp:inline>
+        </w:drawing>
+      </w:r>
+      <w:r>
+        <w:rPr/>
+        <w:drawing>
+          <wp:inline distB="114300" distT="114300" distL="114300" distR="114300">
+            <wp:extent cx="5943600" cy="3340100"/>
+            <wp:effectExtent b="0" l="0" r="0" t="0"/>
+            <wp:docPr id="11" name="image2.png"/>
+            <a:graphic>
+              <a:graphicData uri="http://schemas.openxmlformats.org/drawingml/2006/picture">
+                <pic:pic>
+                  <pic:nvPicPr>
+                    <pic:cNvPr id="0" name="image2.png"/>
+                    <pic:cNvPicPr preferRelativeResize="0"/>
+                  </pic:nvPicPr>
+                  <pic:blipFill>
+                    <a:blip r:embed="rId9"/>
+                    <a:srcRect b="0" l="0" r="0" t="0"/>
+                    <a:stretch>
+                      <a:fillRect/>
+                    </a:stretch>
+                  </pic:blipFill>
+                  <pic:spPr>
+                    <a:xfrm>
+                      <a:off x="0" y="0"/>
+                      <a:ext cx="5943600" cy="3340100"/>
+                    </a:xfrm>
+                    <a:prstGeom prst="rect"/>
+                    <a:ln/>
+                  </pic:spPr>
+                </pic:pic>
+              </a:graphicData>
+            </a:graphic>
+          </wp:inline>
+        </w:drawing>
+      </w:r>
+      <w:r>
+        <w:rPr/>
+        <w:drawing>
+          <wp:inline distB="114300" distT="114300" distL="114300" distR="114300">
+            <wp:extent cx="5943600" cy="3340100"/>
+            <wp:effectExtent b="0" l="0" r="0" t="0"/>
+            <wp:docPr id="6" name="image10.png"/>
+            <a:graphic>
+              <a:graphicData uri="http://schemas.openxmlformats.org/drawingml/2006/picture">
+                <pic:pic>
+                  <pic:nvPicPr>
+                    <pic:cNvPr id="0" name="image10.png"/>
+                    <pic:cNvPicPr preferRelativeResize="0"/>
+                  </pic:nvPicPr>
+                  <pic:blipFill>
+                    <a:blip r:embed="rId10"/>
+                    <a:srcRect b="0" l="0" r="0" t="0"/>
+                    <a:stretch>
+                      <a:fillRect/>
+                    </a:stretch>
+                  </pic:blipFill>
+                  <pic:spPr>
+                    <a:xfrm>
+                      <a:off x="0" y="0"/>
+                      <a:ext cx="5943600" cy="3340100"/>
+                    </a:xfrm>
+                    <a:prstGeom prst="rect"/>
+                    <a:ln/>
+                  </pic:spPr>
+                </pic:pic>
+              </a:graphicData>
+            </a:graphic>
+          </wp:inline>
+        </w:drawing>
+      </w:r>
+      <w:r>
+        <w:rPr/>
+        <w:drawing>
+          <wp:inline distB="114300" distT="114300" distL="114300" distR="114300">
+            <wp:extent cx="5943600" cy="3340100"/>
+            <wp:effectExtent b="0" l="0" r="0" t="0"/>
+            <wp:docPr id="13" name="image11.png"/>
+            <a:graphic>
+              <a:graphicData uri="http://schemas.openxmlformats.org/drawingml/2006/picture">
+                <pic:pic>
+                  <pic:nvPicPr>
+                    <pic:cNvPr id="0" name="image11.png"/>
+                    <pic:cNvPicPr preferRelativeResize="0"/>
+                  </pic:nvPicPr>
+                  <pic:blipFill>
+                    <a:blip r:embed="rId11"/>
+                    <a:srcRect b="0" l="0" r="0" t="0"/>
+                    <a:stretch>
+                      <a:fillRect/>
+                    </a:stretch>
+                  </pic:blipFill>
+                  <pic:spPr>
+                    <a:xfrm>
+                      <a:off x="0" y="0"/>
+                      <a:ext cx="5943600" cy="3340100"/>
+                    </a:xfrm>
+                    <a:prstGeom prst="rect"/>
+                    <a:ln/>
+                  </pic:spPr>
+                </pic:pic>
+              </a:graphicData>
+            </a:graphic>
+          </wp:inline>
+        </w:drawing>
+      </w:r>
+      <w:r>
+        <w:rPr/>
+        <w:drawing>
+          <wp:inline distB="114300" distT="114300" distL="114300" distR="114300">
+            <wp:extent cx="5943600" cy="3340100"/>
+            <wp:effectExtent b="0" l="0" r="0" t="0"/>
+            <wp:docPr id="2" name="image9.png"/>
             <a:graphic>
               <a:graphicData uri="http://schemas.openxmlformats.org/drawingml/2006/picture">
                 <pic:pic>
@@ -81,7 +362,7 @@
                     <pic:cNvPicPr preferRelativeResize="0"/>
                   </pic:nvPicPr>
                   <pic:blipFill>
-                    <a:blip r:embed="rId6"/>
+                    <a:blip r:embed="rId12"/>
                     <a:srcRect b="0" l="0" r="0" t="0"/>
                     <a:stretch>
                       <a:fillRect/>
@@ -110,38 +391,47 @@
     <w:p>
       <w:pPr>
         <w:jc w:val="left"/>
-        <w:rPr/>
-      </w:pPr>
-      <w:r>
-        <w:rPr>
-          <w:rtl w:val="0"/>
-        </w:rPr>
-        <w:t xml:space="preserve">The code I used to get the records other than the following “ATOM”,”CONECT”, ”HETATM”, ”TER” and ”END” was: “</w:t>
-      </w:r>
-      <w:r>
         <w:rPr>
           <w:i w:val="1"/>
-          <w:rtl w:val="0"/>
-        </w:rPr>
-        <w:t xml:space="preserve">grep -v -e ‘ATOM’ -e ‘CONECT’ -e’“HETATM’ -e ‘TER’ -e ‘END’ 4HKD.pdb”</w:t>
-      </w:r>
-      <w:r>
-        <w:rPr>
-          <w:rtl w:val="0"/>
-        </w:rPr>
+        </w:rPr>
+      </w:pPr>
+      <w:r>
+        <w:rPr>
+          <w:rtl w:val="0"/>
+        </w:rPr>
+        <w:t xml:space="preserve">For ”HETATM” and ”MSE” being changed to ”ATOM ” and ”MET” respectively, I used the following code: </w:t>
+      </w:r>
+      <w:r>
+        <w:rPr>
+          <w:i w:val="1"/>
+          <w:rtl w:val="0"/>
+        </w:rPr>
+        <w:t xml:space="preserve">sed -i ‘s/HETATM/ATOM/g’ 4HKD.pdb</w:t>
+      </w:r>
+      <w:r>
+        <w:rPr>
+          <w:rtl w:val="0"/>
+        </w:rPr>
+        <w:t xml:space="preserve"> and </w:t>
+      </w:r>
+      <w:r>
+        <w:rPr>
+          <w:i w:val="1"/>
+          <w:rtl w:val="0"/>
+        </w:rPr>
+        <w:t xml:space="preserve">sed -i ‘s/MSE/MET/g’ 4HKD.pdb</w:t>
       </w:r>
     </w:p>
     <w:p>
       <w:pPr>
         <w:jc w:val="left"/>
-        <w:rPr>
-          <w:i w:val="1"/>
-        </w:rPr>
-      </w:pPr>
-      <w:r>
-        <w:rPr>
-          <w:rtl w:val="0"/>
-        </w:rPr>
+        <w:rPr/>
+      </w:pPr>
+      <w:r>
+        <w:rPr>
+          <w:rtl w:val="0"/>
+        </w:rPr>
+        <w:t xml:space="preserve">The result is below.</w:t>
       </w:r>
     </w:p>
     <w:p>
@@ -150,10 +440,140 @@
         <w:rPr/>
       </w:pPr>
       <w:r>
-        <w:rPr>
-          <w:rtl w:val="0"/>
-        </w:rPr>
-        <w:t xml:space="preserve">Below shows the results.</w:t>
+        <w:rPr/>
+        <w:drawing>
+          <wp:inline distB="114300" distT="114300" distL="114300" distR="114300">
+            <wp:extent cx="5943600" cy="3340100"/>
+            <wp:effectExtent b="0" l="0" r="0" t="0"/>
+            <wp:docPr id="3" name="image1.png"/>
+            <a:graphic>
+              <a:graphicData uri="http://schemas.openxmlformats.org/drawingml/2006/picture">
+                <pic:pic>
+                  <pic:nvPicPr>
+                    <pic:cNvPr id="0" name="image1.png"/>
+                    <pic:cNvPicPr preferRelativeResize="0"/>
+                  </pic:nvPicPr>
+                  <pic:blipFill>
+                    <a:blip r:embed="rId13"/>
+                    <a:srcRect b="0" l="0" r="0" t="0"/>
+                    <a:stretch>
+                      <a:fillRect/>
+                    </a:stretch>
+                  </pic:blipFill>
+                  <pic:spPr>
+                    <a:xfrm>
+                      <a:off x="0" y="0"/>
+                      <a:ext cx="5943600" cy="3340100"/>
+                    </a:xfrm>
+                    <a:prstGeom prst="rect"/>
+                    <a:ln/>
+                  </pic:spPr>
+                </pic:pic>
+              </a:graphicData>
+            </a:graphic>
+          </wp:inline>
+        </w:drawing>
+      </w:r>
+      <w:r>
+        <w:rPr>
+          <w:rtl w:val="0"/>
+        </w:rPr>
+      </w:r>
+    </w:p>
+    <w:p>
+      <w:pPr>
+        <w:jc w:val="center"/>
+        <w:rPr/>
+      </w:pPr>
+      <w:r>
+        <w:rPr>
+          <w:rtl w:val="0"/>
+        </w:rPr>
+        <w:t xml:space="preserve">To find the max and min values, I used the command “sort -t, -nk3 4HKD.pdb”.</w:t>
+      </w:r>
+    </w:p>
+    <w:p>
+      <w:pPr>
+        <w:jc w:val="center"/>
+        <w:rPr/>
+      </w:pPr>
+      <w:r>
+        <w:rPr>
+          <w:rtl w:val="0"/>
+        </w:rPr>
+        <w:t xml:space="preserve">This did not work well with the negatives and with how long the lines were so I used</w:t>
+      </w:r>
+    </w:p>
+    <w:p>
+      <w:pPr>
+        <w:jc w:val="center"/>
+        <w:rPr/>
+      </w:pPr>
+      <w:r>
+        <w:rPr>
+          <w:rtl w:val="0"/>
+        </w:rPr>
+        <w:t xml:space="preserve"> min=`awk</w:t>
+      </w:r>
+      <w:r>
+        <w:rPr>
+          <w:rFonts w:ascii="Courier New" w:cs="Courier New" w:eastAsia="Courier New" w:hAnsi="Courier New"/>
+          <w:color w:val="242729"/>
+          <w:sz w:val="20"/>
+          <w:szCs w:val="20"/>
+          <w:rtl w:val="0"/>
+        </w:rPr>
+        <w:t xml:space="preserve"> </w:t>
+      </w:r>
+      <w:r>
+        <w:rPr>
+          <w:rtl w:val="0"/>
+        </w:rPr>
+        <w:t xml:space="preserve">'BEGIN{min = 1000}{if ($column&lt;0+min) min=$column} END{print min}' 4HKD.pdb` </w:t>
+      </w:r>
+    </w:p>
+    <w:p>
+      <w:pPr>
+        <w:jc w:val="center"/>
+        <w:rPr>
+          <w:rFonts w:ascii="Courier New" w:cs="Courier New" w:eastAsia="Courier New" w:hAnsi="Courier New"/>
+          <w:color w:val="242729"/>
+          <w:sz w:val="20"/>
+          <w:szCs w:val="20"/>
+        </w:rPr>
+      </w:pPr>
+      <w:r>
+        <w:rPr>
+          <w:rtl w:val="0"/>
+        </w:rPr>
+        <w:t xml:space="preserve">max=`awk 'BEGIN{max =  0}{if ($column&gt;0+max) max=$column} END{print max}' 4HKD.pdb`</w:t>
+      </w:r>
+      <w:r>
+        <w:rPr>
+          <w:rtl w:val="0"/>
+        </w:rPr>
+      </w:r>
+    </w:p>
+    <w:p>
+      <w:pPr>
+        <w:jc w:val="center"/>
+        <w:rPr/>
+      </w:pPr>
+      <w:r>
+        <w:rPr>
+          <w:rtl w:val="0"/>
+        </w:rPr>
+      </w:r>
+    </w:p>
+    <w:p>
+      <w:pPr>
+        <w:jc w:val="center"/>
+        <w:rPr/>
+      </w:pPr>
+      <w:r>
+        <w:rPr>
+          <w:rtl w:val="0"/>
+        </w:rPr>
       </w:r>
     </w:p>
     <w:p>
@@ -176,696 +596,372 @@
         <w:rPr/>
         <w:drawing>
           <wp:inline distB="114300" distT="114300" distL="114300" distR="114300">
+            <wp:extent cx="5943600" cy="2082800"/>
+            <wp:effectExtent b="0" l="0" r="0" t="0"/>
+            <wp:docPr id="21" name="image22.png"/>
+            <a:graphic>
+              <a:graphicData uri="http://schemas.openxmlformats.org/drawingml/2006/picture">
+                <pic:pic>
+                  <pic:nvPicPr>
+                    <pic:cNvPr id="0" name="image22.png"/>
+                    <pic:cNvPicPr preferRelativeResize="0"/>
+                  </pic:nvPicPr>
+                  <pic:blipFill>
+                    <a:blip r:embed="rId14"/>
+                    <a:srcRect b="0" l="0" r="0" t="0"/>
+                    <a:stretch>
+                      <a:fillRect/>
+                    </a:stretch>
+                  </pic:blipFill>
+                  <pic:spPr>
+                    <a:xfrm>
+                      <a:off x="0" y="0"/>
+                      <a:ext cx="5943600" cy="2082800"/>
+                    </a:xfrm>
+                    <a:prstGeom prst="rect"/>
+                    <a:ln/>
+                  </pic:spPr>
+                </pic:pic>
+              </a:graphicData>
+            </a:graphic>
+          </wp:inline>
+        </w:drawing>
+      </w:r>
+      <w:r>
+        <w:rPr>
+          <w:rtl w:val="0"/>
+        </w:rPr>
+      </w:r>
+    </w:p>
+    <w:p>
+      <w:pPr>
+        <w:rPr/>
+      </w:pPr>
+      <w:r>
+        <w:rPr>
+          <w:rtl w:val="0"/>
+        </w:rPr>
+        <w:t xml:space="preserve">11.011 was the max for column 7 or x</w:t>
+      </w:r>
+    </w:p>
+    <w:p>
+      <w:pPr>
+        <w:jc w:val="left"/>
+        <w:rPr/>
+      </w:pPr>
+      <w:r>
+        <w:rPr/>
+        <w:drawing>
+          <wp:inline distB="114300" distT="114300" distL="114300" distR="114300">
+            <wp:extent cx="5943600" cy="1384300"/>
+            <wp:effectExtent b="0" l="0" r="0" t="0"/>
+            <wp:docPr id="17" name="image5.png"/>
+            <a:graphic>
+              <a:graphicData uri="http://schemas.openxmlformats.org/drawingml/2006/picture">
+                <pic:pic>
+                  <pic:nvPicPr>
+                    <pic:cNvPr id="0" name="image5.png"/>
+                    <pic:cNvPicPr preferRelativeResize="0"/>
+                  </pic:nvPicPr>
+                  <pic:blipFill>
+                    <a:blip r:embed="rId15"/>
+                    <a:srcRect b="0" l="0" r="0" t="0"/>
+                    <a:stretch>
+                      <a:fillRect/>
+                    </a:stretch>
+                  </pic:blipFill>
+                  <pic:spPr>
+                    <a:xfrm>
+                      <a:off x="0" y="0"/>
+                      <a:ext cx="5943600" cy="1384300"/>
+                    </a:xfrm>
+                    <a:prstGeom prst="rect"/>
+                    <a:ln/>
+                  </pic:spPr>
+                </pic:pic>
+              </a:graphicData>
+            </a:graphic>
+          </wp:inline>
+        </w:drawing>
+      </w:r>
+      <w:r>
+        <w:rPr>
+          <w:rtl w:val="0"/>
+        </w:rPr>
+      </w:r>
+    </w:p>
+    <w:p>
+      <w:pPr>
+        <w:jc w:val="left"/>
+        <w:rPr/>
+      </w:pPr>
+      <w:r>
+        <w:rPr>
+          <w:rtl w:val="0"/>
+        </w:rPr>
+        <w:t xml:space="preserve">The min for column 7 is -10.909</w:t>
+      </w:r>
+    </w:p>
+    <w:p>
+      <w:pPr>
+        <w:jc w:val="left"/>
+        <w:rPr/>
+      </w:pPr>
+      <w:r>
+        <w:rPr/>
+        <w:drawing>
+          <wp:inline distB="114300" distT="114300" distL="114300" distR="114300">
+            <wp:extent cx="5943600" cy="1663700"/>
+            <wp:effectExtent b="0" l="0" r="0" t="0"/>
+            <wp:docPr id="15" name="image15.png"/>
+            <a:graphic>
+              <a:graphicData uri="http://schemas.openxmlformats.org/drawingml/2006/picture">
+                <pic:pic>
+                  <pic:nvPicPr>
+                    <pic:cNvPr id="0" name="image15.png"/>
+                    <pic:cNvPicPr preferRelativeResize="0"/>
+                  </pic:nvPicPr>
+                  <pic:blipFill>
+                    <a:blip r:embed="rId16"/>
+                    <a:srcRect b="0" l="0" r="0" t="0"/>
+                    <a:stretch>
+                      <a:fillRect/>
+                    </a:stretch>
+                  </pic:blipFill>
+                  <pic:spPr>
+                    <a:xfrm>
+                      <a:off x="0" y="0"/>
+                      <a:ext cx="5943600" cy="1663700"/>
+                    </a:xfrm>
+                    <a:prstGeom prst="rect"/>
+                    <a:ln/>
+                  </pic:spPr>
+                </pic:pic>
+              </a:graphicData>
+            </a:graphic>
+          </wp:inline>
+        </w:drawing>
+      </w:r>
+      <w:r>
+        <w:rPr>
+          <w:rtl w:val="0"/>
+        </w:rPr>
+      </w:r>
+    </w:p>
+    <w:p>
+      <w:pPr>
+        <w:jc w:val="left"/>
+        <w:rPr/>
+      </w:pPr>
+      <w:r>
+        <w:rPr>
+          <w:rtl w:val="0"/>
+        </w:rPr>
+        <w:t xml:space="preserve">The min for column 8 or y is 8.163</w:t>
+      </w:r>
+    </w:p>
+    <w:p>
+      <w:pPr>
+        <w:jc w:val="left"/>
+        <w:rPr/>
+      </w:pPr>
+      <w:r>
+        <w:rPr/>
+        <w:drawing>
+          <wp:inline distB="114300" distT="114300" distL="114300" distR="114300">
+            <wp:extent cx="4305300" cy="2305050"/>
+            <wp:effectExtent b="0" l="0" r="0" t="0"/>
+            <wp:docPr id="14" name="image6.png"/>
+            <a:graphic>
+              <a:graphicData uri="http://schemas.openxmlformats.org/drawingml/2006/picture">
+                <pic:pic>
+                  <pic:nvPicPr>
+                    <pic:cNvPr id="0" name="image6.png"/>
+                    <pic:cNvPicPr preferRelativeResize="0"/>
+                  </pic:nvPicPr>
+                  <pic:blipFill>
+                    <a:blip r:embed="rId17"/>
+                    <a:srcRect b="0" l="0" r="0" t="0"/>
+                    <a:stretch>
+                      <a:fillRect/>
+                    </a:stretch>
+                  </pic:blipFill>
+                  <pic:spPr>
+                    <a:xfrm>
+                      <a:off x="0" y="0"/>
+                      <a:ext cx="4305300" cy="2305050"/>
+                    </a:xfrm>
+                    <a:prstGeom prst="rect"/>
+                    <a:ln/>
+                  </pic:spPr>
+                </pic:pic>
+              </a:graphicData>
+            </a:graphic>
+          </wp:inline>
+        </w:drawing>
+      </w:r>
+      <w:r>
+        <w:rPr>
+          <w:rtl w:val="0"/>
+        </w:rPr>
+      </w:r>
+    </w:p>
+    <w:p>
+      <w:pPr>
+        <w:jc w:val="left"/>
+        <w:rPr/>
+      </w:pPr>
+      <w:r>
+        <w:rPr>
+          <w:rtl w:val="0"/>
+        </w:rPr>
+        <w:t xml:space="preserve">The max for column 8 or y is 54.104</w:t>
+      </w:r>
+    </w:p>
+    <w:p>
+      <w:pPr>
+        <w:jc w:val="left"/>
+        <w:rPr/>
+      </w:pPr>
+      <w:r>
+        <w:rPr>
+          <w:rtl w:val="0"/>
+        </w:rPr>
+      </w:r>
+    </w:p>
+    <w:p>
+      <w:pPr>
+        <w:jc w:val="left"/>
+        <w:rPr/>
+      </w:pPr>
+      <w:r>
+        <w:rPr/>
+        <w:drawing>
+          <wp:inline distB="114300" distT="114300" distL="114300" distR="114300">
+            <wp:extent cx="5943600" cy="2032000"/>
+            <wp:effectExtent b="0" l="0" r="0" t="0"/>
+            <wp:docPr id="24" name="image21.png"/>
+            <a:graphic>
+              <a:graphicData uri="http://schemas.openxmlformats.org/drawingml/2006/picture">
+                <pic:pic>
+                  <pic:nvPicPr>
+                    <pic:cNvPr id="0" name="image21.png"/>
+                    <pic:cNvPicPr preferRelativeResize="0"/>
+                  </pic:nvPicPr>
+                  <pic:blipFill>
+                    <a:blip r:embed="rId18"/>
+                    <a:srcRect b="0" l="0" r="0" t="0"/>
+                    <a:stretch>
+                      <a:fillRect/>
+                    </a:stretch>
+                  </pic:blipFill>
+                  <pic:spPr>
+                    <a:xfrm>
+                      <a:off x="0" y="0"/>
+                      <a:ext cx="5943600" cy="2032000"/>
+                    </a:xfrm>
+                    <a:prstGeom prst="rect"/>
+                    <a:ln/>
+                  </pic:spPr>
+                </pic:pic>
+              </a:graphicData>
+            </a:graphic>
+          </wp:inline>
+        </w:drawing>
+      </w:r>
+      <w:r>
+        <w:rPr>
+          <w:rtl w:val="0"/>
+        </w:rPr>
+      </w:r>
+    </w:p>
+    <w:p>
+      <w:pPr>
+        <w:jc w:val="left"/>
+        <w:rPr/>
+      </w:pPr>
+      <w:r>
+        <w:rPr>
+          <w:rtl w:val="0"/>
+        </w:rPr>
+        <w:t xml:space="preserve">The min for column 9 or z is 72.921</w:t>
+      </w:r>
+    </w:p>
+    <w:p>
+      <w:pPr>
+        <w:jc w:val="left"/>
+        <w:rPr/>
+      </w:pPr>
+      <w:r>
+        <w:rPr/>
+        <w:drawing>
+          <wp:inline distB="114300" distT="114300" distL="114300" distR="114300">
+            <wp:extent cx="5943600" cy="1943100"/>
+            <wp:effectExtent b="0" l="0" r="0" t="0"/>
+            <wp:docPr id="9" name="image16.png"/>
+            <a:graphic>
+              <a:graphicData uri="http://schemas.openxmlformats.org/drawingml/2006/picture">
+                <pic:pic>
+                  <pic:nvPicPr>
+                    <pic:cNvPr id="0" name="image16.png"/>
+                    <pic:cNvPicPr preferRelativeResize="0"/>
+                  </pic:nvPicPr>
+                  <pic:blipFill>
+                    <a:blip r:embed="rId19"/>
+                    <a:srcRect b="0" l="0" r="0" t="0"/>
+                    <a:stretch>
+                      <a:fillRect/>
+                    </a:stretch>
+                  </pic:blipFill>
+                  <pic:spPr>
+                    <a:xfrm>
+                      <a:off x="0" y="0"/>
+                      <a:ext cx="5943600" cy="1943100"/>
+                    </a:xfrm>
+                    <a:prstGeom prst="rect"/>
+                    <a:ln/>
+                  </pic:spPr>
+                </pic:pic>
+              </a:graphicData>
+            </a:graphic>
+          </wp:inline>
+        </w:drawing>
+      </w:r>
+      <w:r>
+        <w:rPr>
+          <w:rtl w:val="0"/>
+        </w:rPr>
+      </w:r>
+    </w:p>
+    <w:p>
+      <w:pPr>
+        <w:jc w:val="left"/>
+        <w:rPr/>
+      </w:pPr>
+      <w:r>
+        <w:rPr>
+          <w:rtl w:val="0"/>
+        </w:rPr>
+        <w:t xml:space="preserve">The max for column 9 or z is 135.062.</w:t>
+      </w:r>
+    </w:p>
+    <w:p>
+      <w:pPr>
+        <w:jc w:val="left"/>
+        <w:rPr/>
+      </w:pPr>
+      <w:r>
+        <w:rPr/>
+        <w:drawing>
+          <wp:inline distB="114300" distT="114300" distL="114300" distR="114300">
             <wp:extent cx="5943600" cy="3340100"/>
             <wp:effectExtent b="0" l="0" r="0" t="0"/>
-            <wp:docPr id="22" name="image16.png"/>
-            <a:graphic>
-              <a:graphicData uri="http://schemas.openxmlformats.org/drawingml/2006/picture">
-                <pic:pic>
-                  <pic:nvPicPr>
-                    <pic:cNvPr id="0" name="image16.png"/>
-                    <pic:cNvPicPr preferRelativeResize="0"/>
-                  </pic:nvPicPr>
-                  <pic:blipFill>
-                    <a:blip r:embed="rId7"/>
-                    <a:srcRect b="0" l="0" r="0" t="0"/>
-                    <a:stretch>
-                      <a:fillRect/>
-                    </a:stretch>
-                  </pic:blipFill>
-                  <pic:spPr>
-                    <a:xfrm>
-                      <a:off x="0" y="0"/>
-                      <a:ext cx="5943600" cy="3340100"/>
-                    </a:xfrm>
-                    <a:prstGeom prst="rect"/>
-                    <a:ln/>
-                  </pic:spPr>
-                </pic:pic>
-              </a:graphicData>
-            </a:graphic>
-          </wp:inline>
-        </w:drawing>
-      </w:r>
-      <w:r>
-        <w:rPr/>
-        <w:drawing>
-          <wp:inline distB="114300" distT="114300" distL="114300" distR="114300">
-            <wp:extent cx="5943600" cy="3340100"/>
-            <wp:effectExtent b="0" l="0" r="0" t="0"/>
-            <wp:docPr id="4" name="image7.png"/>
-            <a:graphic>
-              <a:graphicData uri="http://schemas.openxmlformats.org/drawingml/2006/picture">
-                <pic:pic>
-                  <pic:nvPicPr>
-                    <pic:cNvPr id="0" name="image7.png"/>
-                    <pic:cNvPicPr preferRelativeResize="0"/>
-                  </pic:nvPicPr>
-                  <pic:blipFill>
-                    <a:blip r:embed="rId8"/>
-                    <a:srcRect b="0" l="0" r="0" t="0"/>
-                    <a:stretch>
-                      <a:fillRect/>
-                    </a:stretch>
-                  </pic:blipFill>
-                  <pic:spPr>
-                    <a:xfrm>
-                      <a:off x="0" y="0"/>
-                      <a:ext cx="5943600" cy="3340100"/>
-                    </a:xfrm>
-                    <a:prstGeom prst="rect"/>
-                    <a:ln/>
-                  </pic:spPr>
-                </pic:pic>
-              </a:graphicData>
-            </a:graphic>
-          </wp:inline>
-        </w:drawing>
-      </w:r>
-      <w:r>
-        <w:rPr/>
-        <w:drawing>
-          <wp:inline distB="114300" distT="114300" distL="114300" distR="114300">
-            <wp:extent cx="5943600" cy="3340100"/>
-            <wp:effectExtent b="0" l="0" r="0" t="0"/>
-            <wp:docPr id="12" name="image10.png"/>
-            <a:graphic>
-              <a:graphicData uri="http://schemas.openxmlformats.org/drawingml/2006/picture">
-                <pic:pic>
-                  <pic:nvPicPr>
-                    <pic:cNvPr id="0" name="image10.png"/>
-                    <pic:cNvPicPr preferRelativeResize="0"/>
-                  </pic:nvPicPr>
-                  <pic:blipFill>
-                    <a:blip r:embed="rId9"/>
-                    <a:srcRect b="0" l="0" r="0" t="0"/>
-                    <a:stretch>
-                      <a:fillRect/>
-                    </a:stretch>
-                  </pic:blipFill>
-                  <pic:spPr>
-                    <a:xfrm>
-                      <a:off x="0" y="0"/>
-                      <a:ext cx="5943600" cy="3340100"/>
-                    </a:xfrm>
-                    <a:prstGeom prst="rect"/>
-                    <a:ln/>
-                  </pic:spPr>
-                </pic:pic>
-              </a:graphicData>
-            </a:graphic>
-          </wp:inline>
-        </w:drawing>
-      </w:r>
-      <w:r>
-        <w:rPr/>
-        <w:drawing>
-          <wp:inline distB="114300" distT="114300" distL="114300" distR="114300">
-            <wp:extent cx="5943600" cy="3340100"/>
-            <wp:effectExtent b="0" l="0" r="0" t="0"/>
-            <wp:docPr id="6" name="image5.png"/>
-            <a:graphic>
-              <a:graphicData uri="http://schemas.openxmlformats.org/drawingml/2006/picture">
-                <pic:pic>
-                  <pic:nvPicPr>
-                    <pic:cNvPr id="0" name="image5.png"/>
-                    <pic:cNvPicPr preferRelativeResize="0"/>
-                  </pic:nvPicPr>
-                  <pic:blipFill>
-                    <a:blip r:embed="rId10"/>
-                    <a:srcRect b="0" l="0" r="0" t="0"/>
-                    <a:stretch>
-                      <a:fillRect/>
-                    </a:stretch>
-                  </pic:blipFill>
-                  <pic:spPr>
-                    <a:xfrm>
-                      <a:off x="0" y="0"/>
-                      <a:ext cx="5943600" cy="3340100"/>
-                    </a:xfrm>
-                    <a:prstGeom prst="rect"/>
-                    <a:ln/>
-                  </pic:spPr>
-                </pic:pic>
-              </a:graphicData>
-            </a:graphic>
-          </wp:inline>
-        </w:drawing>
-      </w:r>
-      <w:r>
-        <w:rPr/>
-        <w:drawing>
-          <wp:inline distB="114300" distT="114300" distL="114300" distR="114300">
-            <wp:extent cx="5943600" cy="3340100"/>
-            <wp:effectExtent b="0" l="0" r="0" t="0"/>
-            <wp:docPr id="14" name="image2.png"/>
-            <a:graphic>
-              <a:graphicData uri="http://schemas.openxmlformats.org/drawingml/2006/picture">
-                <pic:pic>
-                  <pic:nvPicPr>
-                    <pic:cNvPr id="0" name="image2.png"/>
-                    <pic:cNvPicPr preferRelativeResize="0"/>
-                  </pic:nvPicPr>
-                  <pic:blipFill>
-                    <a:blip r:embed="rId11"/>
-                    <a:srcRect b="0" l="0" r="0" t="0"/>
-                    <a:stretch>
-                      <a:fillRect/>
-                    </a:stretch>
-                  </pic:blipFill>
-                  <pic:spPr>
-                    <a:xfrm>
-                      <a:off x="0" y="0"/>
-                      <a:ext cx="5943600" cy="3340100"/>
-                    </a:xfrm>
-                    <a:prstGeom prst="rect"/>
-                    <a:ln/>
-                  </pic:spPr>
-                </pic:pic>
-              </a:graphicData>
-            </a:graphic>
-          </wp:inline>
-        </w:drawing>
-      </w:r>
-      <w:r>
-        <w:rPr/>
-        <w:drawing>
-          <wp:inline distB="114300" distT="114300" distL="114300" distR="114300">
-            <wp:extent cx="5943600" cy="3340100"/>
-            <wp:effectExtent b="0" l="0" r="0" t="0"/>
-            <wp:docPr id="2" name="image6.png"/>
-            <a:graphic>
-              <a:graphicData uri="http://schemas.openxmlformats.org/drawingml/2006/picture">
-                <pic:pic>
-                  <pic:nvPicPr>
-                    <pic:cNvPr id="0" name="image6.png"/>
-                    <pic:cNvPicPr preferRelativeResize="0"/>
-                  </pic:nvPicPr>
-                  <pic:blipFill>
-                    <a:blip r:embed="rId12"/>
-                    <a:srcRect b="0" l="0" r="0" t="0"/>
-                    <a:stretch>
-                      <a:fillRect/>
-                    </a:stretch>
-                  </pic:blipFill>
-                  <pic:spPr>
-                    <a:xfrm>
-                      <a:off x="0" y="0"/>
-                      <a:ext cx="5943600" cy="3340100"/>
-                    </a:xfrm>
-                    <a:prstGeom prst="rect"/>
-                    <a:ln/>
-                  </pic:spPr>
-                </pic:pic>
-              </a:graphicData>
-            </a:graphic>
-          </wp:inline>
-        </w:drawing>
-      </w:r>
-      <w:r>
-        <w:rPr>
-          <w:rtl w:val="0"/>
-        </w:rPr>
-      </w:r>
-    </w:p>
-    <w:p>
-      <w:pPr>
-        <w:jc w:val="left"/>
-        <w:rPr>
-          <w:i w:val="1"/>
-        </w:rPr>
-      </w:pPr>
-      <w:r>
-        <w:rPr>
-          <w:rtl w:val="0"/>
-        </w:rPr>
-        <w:t xml:space="preserve">For ”HETATM” and ”MSE” being changed to ”ATOM ” and ”MET” respectively, I used the following code: </w:t>
-      </w:r>
-      <w:r>
-        <w:rPr>
-          <w:i w:val="1"/>
-          <w:rtl w:val="0"/>
-        </w:rPr>
-        <w:t xml:space="preserve">sed -i ‘s/HETATM/ATOM/g’ 4HKD.pdb</w:t>
-      </w:r>
-      <w:r>
-        <w:rPr>
-          <w:rtl w:val="0"/>
-        </w:rPr>
-        <w:t xml:space="preserve"> and </w:t>
-      </w:r>
-      <w:r>
-        <w:rPr>
-          <w:i w:val="1"/>
-          <w:rtl w:val="0"/>
-        </w:rPr>
-        <w:t xml:space="preserve">sed -i ‘s/MSE/MET/g’ 4HKD.pdb</w:t>
-      </w:r>
-    </w:p>
-    <w:p>
-      <w:pPr>
-        <w:jc w:val="left"/>
-        <w:rPr/>
-      </w:pPr>
-      <w:r>
-        <w:rPr>
-          <w:rtl w:val="0"/>
-        </w:rPr>
-        <w:t xml:space="preserve">The result is below.</w:t>
-      </w:r>
-    </w:p>
-    <w:p>
-      <w:pPr>
-        <w:jc w:val="left"/>
-        <w:rPr/>
-      </w:pPr>
-      <w:r>
-        <w:rPr/>
-        <w:drawing>
-          <wp:inline distB="114300" distT="114300" distL="114300" distR="114300">
-            <wp:extent cx="5943600" cy="3340100"/>
-            <wp:effectExtent b="0" l="0" r="0" t="0"/>
-            <wp:docPr id="3" name="image15.png"/>
-            <a:graphic>
-              <a:graphicData uri="http://schemas.openxmlformats.org/drawingml/2006/picture">
-                <pic:pic>
-                  <pic:nvPicPr>
-                    <pic:cNvPr id="0" name="image15.png"/>
-                    <pic:cNvPicPr preferRelativeResize="0"/>
-                  </pic:nvPicPr>
-                  <pic:blipFill>
-                    <a:blip r:embed="rId13"/>
-                    <a:srcRect b="0" l="0" r="0" t="0"/>
-                    <a:stretch>
-                      <a:fillRect/>
-                    </a:stretch>
-                  </pic:blipFill>
-                  <pic:spPr>
-                    <a:xfrm>
-                      <a:off x="0" y="0"/>
-                      <a:ext cx="5943600" cy="3340100"/>
-                    </a:xfrm>
-                    <a:prstGeom prst="rect"/>
-                    <a:ln/>
-                  </pic:spPr>
-                </pic:pic>
-              </a:graphicData>
-            </a:graphic>
-          </wp:inline>
-        </w:drawing>
-      </w:r>
-      <w:r>
-        <w:rPr>
-          <w:rtl w:val="0"/>
-        </w:rPr>
-      </w:r>
-    </w:p>
-    <w:p>
-      <w:pPr>
-        <w:jc w:val="left"/>
-        <w:rPr/>
-      </w:pPr>
-      <w:r>
-        <w:rPr>
-          <w:rtl w:val="0"/>
-        </w:rPr>
-      </w:r>
-    </w:p>
-    <w:p>
-      <w:pPr>
-        <w:jc w:val="left"/>
-        <w:rPr/>
-      </w:pPr>
-      <w:r>
-        <w:rPr/>
-        <w:drawing>
-          <wp:inline distB="114300" distT="114300" distL="114300" distR="114300">
-            <wp:extent cx="5943600" cy="2082800"/>
-            <wp:effectExtent b="0" l="0" r="0" t="0"/>
-            <wp:docPr id="21" name="image21.png"/>
-            <a:graphic>
-              <a:graphicData uri="http://schemas.openxmlformats.org/drawingml/2006/picture">
-                <pic:pic>
-                  <pic:nvPicPr>
-                    <pic:cNvPr id="0" name="image21.png"/>
-                    <pic:cNvPicPr preferRelativeResize="0"/>
-                  </pic:nvPicPr>
-                  <pic:blipFill>
-                    <a:blip r:embed="rId14"/>
-                    <a:srcRect b="0" l="0" r="0" t="0"/>
-                    <a:stretch>
-                      <a:fillRect/>
-                    </a:stretch>
-                  </pic:blipFill>
-                  <pic:spPr>
-                    <a:xfrm>
-                      <a:off x="0" y="0"/>
-                      <a:ext cx="5943600" cy="2082800"/>
-                    </a:xfrm>
-                    <a:prstGeom prst="rect"/>
-                    <a:ln/>
-                  </pic:spPr>
-                </pic:pic>
-              </a:graphicData>
-            </a:graphic>
-          </wp:inline>
-        </w:drawing>
-      </w:r>
-      <w:r>
-        <w:rPr>
-          <w:rtl w:val="0"/>
-        </w:rPr>
-      </w:r>
-    </w:p>
-    <w:p>
-      <w:pPr>
-        <w:rPr/>
-      </w:pPr>
-      <w:r>
-        <w:rPr>
-          <w:rtl w:val="0"/>
-        </w:rPr>
-        <w:t xml:space="preserve">11.011 was the max for column 7 or x</w:t>
-      </w:r>
-    </w:p>
-    <w:p>
-      <w:pPr>
-        <w:jc w:val="left"/>
-        <w:rPr/>
-      </w:pPr>
-      <w:r>
-        <w:rPr/>
-        <w:drawing>
-          <wp:inline distB="114300" distT="114300" distL="114300" distR="114300">
-            <wp:extent cx="5943600" cy="1308100"/>
-            <wp:effectExtent b="0" l="0" r="0" t="0"/>
-            <wp:docPr id="9" name="image18.png"/>
-            <a:graphic>
-              <a:graphicData uri="http://schemas.openxmlformats.org/drawingml/2006/picture">
-                <pic:pic>
-                  <pic:nvPicPr>
-                    <pic:cNvPr id="0" name="image18.png"/>
-                    <pic:cNvPicPr preferRelativeResize="0"/>
-                  </pic:nvPicPr>
-                  <pic:blipFill>
-                    <a:blip r:embed="rId15"/>
-                    <a:srcRect b="0" l="0" r="0" t="0"/>
-                    <a:stretch>
-                      <a:fillRect/>
-                    </a:stretch>
-                  </pic:blipFill>
-                  <pic:spPr>
-                    <a:xfrm>
-                      <a:off x="0" y="0"/>
-                      <a:ext cx="5943600" cy="1308100"/>
-                    </a:xfrm>
-                    <a:prstGeom prst="rect"/>
-                    <a:ln/>
-                  </pic:spPr>
-                </pic:pic>
-              </a:graphicData>
-            </a:graphic>
-          </wp:inline>
-        </w:drawing>
-      </w:r>
-      <w:r>
-        <w:rPr>
-          <w:rtl w:val="0"/>
-        </w:rPr>
-      </w:r>
-    </w:p>
-    <w:p>
-      <w:pPr>
-        <w:jc w:val="left"/>
-        <w:rPr/>
-      </w:pPr>
-      <w:r>
-        <w:rPr>
-          <w:rtl w:val="0"/>
-        </w:rPr>
-        <w:t xml:space="preserve">The min for column 7 is -10.909</w:t>
-      </w:r>
-    </w:p>
-    <w:p>
-      <w:pPr>
-        <w:jc w:val="left"/>
-        <w:rPr/>
-      </w:pPr>
-      <w:r>
-        <w:rPr/>
-        <w:drawing>
-          <wp:inline distB="114300" distT="114300" distL="114300" distR="114300">
-            <wp:extent cx="5943600" cy="1663700"/>
-            <wp:effectExtent b="0" l="0" r="0" t="0"/>
-            <wp:docPr id="16" name="image20.png"/>
-            <a:graphic>
-              <a:graphicData uri="http://schemas.openxmlformats.org/drawingml/2006/picture">
-                <pic:pic>
-                  <pic:nvPicPr>
-                    <pic:cNvPr id="0" name="image20.png"/>
-                    <pic:cNvPicPr preferRelativeResize="0"/>
-                  </pic:nvPicPr>
-                  <pic:blipFill>
-                    <a:blip r:embed="rId16"/>
-                    <a:srcRect b="0" l="0" r="0" t="0"/>
-                    <a:stretch>
-                      <a:fillRect/>
-                    </a:stretch>
-                  </pic:blipFill>
-                  <pic:spPr>
-                    <a:xfrm>
-                      <a:off x="0" y="0"/>
-                      <a:ext cx="5943600" cy="1663700"/>
-                    </a:xfrm>
-                    <a:prstGeom prst="rect"/>
-                    <a:ln/>
-                  </pic:spPr>
-                </pic:pic>
-              </a:graphicData>
-            </a:graphic>
-          </wp:inline>
-        </w:drawing>
-      </w:r>
-      <w:r>
-        <w:rPr>
-          <w:rtl w:val="0"/>
-        </w:rPr>
-      </w:r>
-    </w:p>
-    <w:p>
-      <w:pPr>
-        <w:jc w:val="left"/>
-        <w:rPr/>
-      </w:pPr>
-      <w:r>
-        <w:rPr>
-          <w:rtl w:val="0"/>
-        </w:rPr>
-        <w:t xml:space="preserve">The min for column 8 or y is 8.163</w:t>
-      </w:r>
-    </w:p>
-    <w:p>
-      <w:pPr>
-        <w:jc w:val="left"/>
-        <w:rPr/>
-      </w:pPr>
-      <w:r>
-        <w:rPr/>
-        <w:drawing>
-          <wp:inline distB="114300" distT="114300" distL="114300" distR="114300">
-            <wp:extent cx="4305300" cy="2305050"/>
-            <wp:effectExtent b="0" l="0" r="0" t="0"/>
-            <wp:docPr id="15" name="image3.png"/>
-            <a:graphic>
-              <a:graphicData uri="http://schemas.openxmlformats.org/drawingml/2006/picture">
-                <pic:pic>
-                  <pic:nvPicPr>
-                    <pic:cNvPr id="0" name="image3.png"/>
-                    <pic:cNvPicPr preferRelativeResize="0"/>
-                  </pic:nvPicPr>
-                  <pic:blipFill>
-                    <a:blip r:embed="rId17"/>
-                    <a:srcRect b="0" l="0" r="0" t="0"/>
-                    <a:stretch>
-                      <a:fillRect/>
-                    </a:stretch>
-                  </pic:blipFill>
-                  <pic:spPr>
-                    <a:xfrm>
-                      <a:off x="0" y="0"/>
-                      <a:ext cx="4305300" cy="2305050"/>
-                    </a:xfrm>
-                    <a:prstGeom prst="rect"/>
-                    <a:ln/>
-                  </pic:spPr>
-                </pic:pic>
-              </a:graphicData>
-            </a:graphic>
-          </wp:inline>
-        </w:drawing>
-      </w:r>
-      <w:r>
-        <w:rPr>
-          <w:rtl w:val="0"/>
-        </w:rPr>
-      </w:r>
-    </w:p>
-    <w:p>
-      <w:pPr>
-        <w:jc w:val="left"/>
-        <w:rPr/>
-      </w:pPr>
-      <w:r>
-        <w:rPr>
-          <w:rtl w:val="0"/>
-        </w:rPr>
-        <w:t xml:space="preserve">The max for column 8 or y is 54.104</w:t>
-      </w:r>
-    </w:p>
-    <w:p>
-      <w:pPr>
-        <w:jc w:val="left"/>
-        <w:rPr/>
-      </w:pPr>
-      <w:r>
-        <w:rPr>
-          <w:rtl w:val="0"/>
-        </w:rPr>
-      </w:r>
-    </w:p>
-    <w:p>
-      <w:pPr>
-        <w:jc w:val="left"/>
-        <w:rPr/>
-      </w:pPr>
-      <w:r>
-        <w:rPr/>
-        <w:drawing>
-          <wp:inline distB="114300" distT="114300" distL="114300" distR="114300">
-            <wp:extent cx="5943600" cy="2032000"/>
-            <wp:effectExtent b="0" l="0" r="0" t="0"/>
-            <wp:docPr id="24" name="image23.png"/>
-            <a:graphic>
-              <a:graphicData uri="http://schemas.openxmlformats.org/drawingml/2006/picture">
-                <pic:pic>
-                  <pic:nvPicPr>
-                    <pic:cNvPr id="0" name="image23.png"/>
-                    <pic:cNvPicPr preferRelativeResize="0"/>
-                  </pic:nvPicPr>
-                  <pic:blipFill>
-                    <a:blip r:embed="rId18"/>
-                    <a:srcRect b="0" l="0" r="0" t="0"/>
-                    <a:stretch>
-                      <a:fillRect/>
-                    </a:stretch>
-                  </pic:blipFill>
-                  <pic:spPr>
-                    <a:xfrm>
-                      <a:off x="0" y="0"/>
-                      <a:ext cx="5943600" cy="2032000"/>
-                    </a:xfrm>
-                    <a:prstGeom prst="rect"/>
-                    <a:ln/>
-                  </pic:spPr>
-                </pic:pic>
-              </a:graphicData>
-            </a:graphic>
-          </wp:inline>
-        </w:drawing>
-      </w:r>
-      <w:r>
-        <w:rPr>
-          <w:rtl w:val="0"/>
-        </w:rPr>
-      </w:r>
-    </w:p>
-    <w:p>
-      <w:pPr>
-        <w:jc w:val="left"/>
-        <w:rPr/>
-      </w:pPr>
-      <w:r>
-        <w:rPr>
-          <w:rtl w:val="0"/>
-        </w:rPr>
-        <w:t xml:space="preserve">The min for column 9 or z is 72.921</w:t>
-      </w:r>
-    </w:p>
-    <w:p>
-      <w:pPr>
-        <w:jc w:val="left"/>
-        <w:rPr/>
-      </w:pPr>
-      <w:r>
-        <w:rPr/>
-        <w:drawing>
-          <wp:inline distB="114300" distT="114300" distL="114300" distR="114300">
-            <wp:extent cx="5943600" cy="1943100"/>
-            <wp:effectExtent b="0" l="0" r="0" t="0"/>
-            <wp:docPr id="10" name="image1.png"/>
-            <a:graphic>
-              <a:graphicData uri="http://schemas.openxmlformats.org/drawingml/2006/picture">
-                <pic:pic>
-                  <pic:nvPicPr>
-                    <pic:cNvPr id="0" name="image1.png"/>
-                    <pic:cNvPicPr preferRelativeResize="0"/>
-                  </pic:nvPicPr>
-                  <pic:blipFill>
-                    <a:blip r:embed="rId19"/>
-                    <a:srcRect b="0" l="0" r="0" t="0"/>
-                    <a:stretch>
-                      <a:fillRect/>
-                    </a:stretch>
-                  </pic:blipFill>
-                  <pic:spPr>
-                    <a:xfrm>
-                      <a:off x="0" y="0"/>
-                      <a:ext cx="5943600" cy="1943100"/>
-                    </a:xfrm>
-                    <a:prstGeom prst="rect"/>
-                    <a:ln/>
-                  </pic:spPr>
-                </pic:pic>
-              </a:graphicData>
-            </a:graphic>
-          </wp:inline>
-        </w:drawing>
-      </w:r>
-      <w:r>
-        <w:rPr>
-          <w:rtl w:val="0"/>
-        </w:rPr>
-      </w:r>
-    </w:p>
-    <w:p>
-      <w:pPr>
-        <w:jc w:val="left"/>
-        <w:rPr/>
-      </w:pPr>
-      <w:r>
-        <w:rPr>
-          <w:rtl w:val="0"/>
-        </w:rPr>
-        <w:t xml:space="preserve">The max for column 9 or z is 135.062.</w:t>
-      </w:r>
-    </w:p>
-    <w:p>
-      <w:pPr>
-        <w:jc w:val="left"/>
-        <w:rPr/>
-      </w:pPr>
-      <w:r>
-        <w:rPr/>
-        <w:drawing>
-          <wp:inline distB="114300" distT="114300" distL="114300" distR="114300">
-            <wp:extent cx="5943600" cy="3340100"/>
-            <wp:effectExtent b="0" l="0" r="0" t="0"/>
-            <wp:docPr id="13" name="image14.png"/>
-            <a:graphic>
-              <a:graphicData uri="http://schemas.openxmlformats.org/drawingml/2006/picture">
-                <pic:pic>
-                  <pic:nvPicPr>
-                    <pic:cNvPr id="0" name="image14.png"/>
+            <wp:docPr id="12" name="image13.png"/>
+            <a:graphic>
+              <a:graphicData uri="http://schemas.openxmlformats.org/drawingml/2006/picture">
+                <pic:pic>
+                  <pic:nvPicPr>
+                    <pic:cNvPr id="0" name="image13.png"/>
                     <pic:cNvPicPr preferRelativeResize="0"/>
                   </pic:nvPicPr>
                   <pic:blipFill>
@@ -962,7 +1058,7 @@
           <w:szCs w:val="24"/>
           <w:rtl w:val="0"/>
         </w:rPr>
-        <w:t xml:space="preserve">awk ‘{sum+=$column} END {print “Average for “filename” = “,sum/NR}’ filename. </w:t>
+        <w:t xml:space="preserve">awk ‘{sum+=$column} END {print “Average for filename = “,sum / NR}’ filename. </w:t>
       </w:r>
       <w:r>
         <w:rPr>
@@ -987,7 +1083,7 @@
           <w:szCs w:val="24"/>
           <w:rtl w:val="0"/>
         </w:rPr>
-        <w:t xml:space="preserve">that has the same contents as the 4HKD file. The only difference is the type since the original file was a .pdb extension. For some reason, I was not able to get a result with the code: awk’ </w:t>
+        <w:t xml:space="preserve">that has the same contents as the 4HKD file. The only difference is the type since the original file was a .pdb extension. For some reason, I was not able to get a result with the code: </w:t>
       </w:r>
       <w:r>
         <w:rPr>
@@ -996,7 +1092,7 @@
           <w:szCs w:val="24"/>
           <w:rtl w:val="0"/>
         </w:rPr>
-        <w:t xml:space="preserve">$1=="ATOM" {sum+=$column} END {print “Average for “4HKD.pdb” = “,sum/NR}’ 4HKD.pdb. </w:t>
+        <w:t xml:space="preserve">awk ' $1=="ATOM"  {sum+=$7} END {print "Average for 4HKD.pdb = ", sum / NR}' 4HKD.pdb. </w:t>
       </w:r>
       <w:r>
         <w:rPr>
@@ -1004,7 +1100,7 @@
           <w:szCs w:val="24"/>
           <w:rtl w:val="0"/>
         </w:rPr>
-        <w:t xml:space="preserve">The new file had only contents of ATOM so I did not need the $1==”ATOM”. I was able to just use the sum code and it worked.</w:t>
+        <w:t xml:space="preserve">The new file had only contents of ATOM, so I did not need the $1==”ATOM”. I was able to just use the sum code and it worked.</w:t>
       </w:r>
     </w:p>
     <w:p>
@@ -1081,12 +1177,12 @@
           <wp:inline distB="114300" distT="114300" distL="114300" distR="114300">
             <wp:extent cx="5943600" cy="7391400"/>
             <wp:effectExtent b="0" l="0" r="0" t="0"/>
-            <wp:docPr id="19" name="image22.png"/>
-            <a:graphic>
-              <a:graphicData uri="http://schemas.openxmlformats.org/drawingml/2006/picture">
-                <pic:pic>
-                  <pic:nvPicPr>
-                    <pic:cNvPr id="0" name="image22.png"/>
+            <wp:docPr id="19" name="image23.png"/>
+            <a:graphic>
+              <a:graphicData uri="http://schemas.openxmlformats.org/drawingml/2006/picture">
+                <pic:pic>
+                  <pic:nvPicPr>
+                    <pic:cNvPr id="0" name="image23.png"/>
                     <pic:cNvPicPr preferRelativeResize="0"/>
                   </pic:nvPicPr>
                   <pic:blipFill>
@@ -1266,12 +1362,12 @@
           <wp:inline distB="114300" distT="114300" distL="114300" distR="114300">
             <wp:extent cx="4010025" cy="1781175"/>
             <wp:effectExtent b="0" l="0" r="0" t="0"/>
-            <wp:docPr id="7" name="image17.png"/>
-            <a:graphic>
-              <a:graphicData uri="http://schemas.openxmlformats.org/drawingml/2006/picture">
-                <pic:pic>
-                  <pic:nvPicPr>
-                    <pic:cNvPr id="0" name="image17.png"/>
+            <wp:docPr id="7" name="image7.png"/>
+            <a:graphic>
+              <a:graphicData uri="http://schemas.openxmlformats.org/drawingml/2006/picture">
+                <pic:pic>
+                  <pic:nvPicPr>
+                    <pic:cNvPr id="0" name="image7.png"/>
                     <pic:cNvPicPr preferRelativeResize="0"/>
                   </pic:nvPicPr>
                   <pic:blipFill>
@@ -1326,12 +1422,12 @@
           <wp:inline distB="114300" distT="114300" distL="114300" distR="114300">
             <wp:extent cx="4010025" cy="2352675"/>
             <wp:effectExtent b="0" l="0" r="0" t="0"/>
-            <wp:docPr id="20" name="image8.png"/>
-            <a:graphic>
-              <a:graphicData uri="http://schemas.openxmlformats.org/drawingml/2006/picture">
-                <pic:pic>
-                  <pic:nvPicPr>
-                    <pic:cNvPr id="0" name="image8.png"/>
+            <wp:docPr id="20" name="image14.png"/>
+            <a:graphic>
+              <a:graphicData uri="http://schemas.openxmlformats.org/drawingml/2006/picture">
+                <pic:pic>
+                  <pic:nvPicPr>
+                    <pic:cNvPr id="0" name="image14.png"/>
                     <pic:cNvPicPr preferRelativeResize="0"/>
                   </pic:nvPicPr>
                   <pic:blipFill>
@@ -1395,12 +1491,12 @@
           <wp:inline distB="114300" distT="114300" distL="114300" distR="114300">
             <wp:extent cx="5650382" cy="3395663"/>
             <wp:effectExtent b="0" l="0" r="0" t="0"/>
-            <wp:docPr id="8" name="image13.png"/>
-            <a:graphic>
-              <a:graphicData uri="http://schemas.openxmlformats.org/drawingml/2006/picture">
-                <pic:pic>
-                  <pic:nvPicPr>
-                    <pic:cNvPr id="0" name="image13.png"/>
+            <wp:docPr id="8" name="image12.png"/>
+            <a:graphic>
+              <a:graphicData uri="http://schemas.openxmlformats.org/drawingml/2006/picture">
+                <pic:pic>
+                  <pic:nvPicPr>
+                    <pic:cNvPr id="0" name="image12.png"/>
                     <pic:cNvPicPr preferRelativeResize="0"/>
                   </pic:nvPicPr>
                   <pic:blipFill>
@@ -1473,12 +1569,12 @@
           <wp:inline distB="114300" distT="114300" distL="114300" distR="114300">
             <wp:extent cx="5634038" cy="3394869"/>
             <wp:effectExtent b="0" l="0" r="0" t="0"/>
-            <wp:docPr id="17" name="image12.png"/>
-            <a:graphic>
-              <a:graphicData uri="http://schemas.openxmlformats.org/drawingml/2006/picture">
-                <pic:pic>
-                  <pic:nvPicPr>
-                    <pic:cNvPr id="0" name="image12.png"/>
+            <wp:docPr id="16" name="image20.png"/>
+            <a:graphic>
+              <a:graphicData uri="http://schemas.openxmlformats.org/drawingml/2006/picture">
+                <pic:pic>
+                  <pic:nvPicPr>
+                    <pic:cNvPr id="0" name="image20.png"/>
                     <pic:cNvPicPr preferRelativeResize="0"/>
                   </pic:nvPicPr>
                   <pic:blipFill>
@@ -1541,12 +1637,12 @@
           <wp:inline distB="114300" distT="114300" distL="114300" distR="114300">
             <wp:extent cx="5943600" cy="800100"/>
             <wp:effectExtent b="0" l="0" r="0" t="0"/>
-            <wp:docPr id="5" name="image11.png"/>
-            <a:graphic>
-              <a:graphicData uri="http://schemas.openxmlformats.org/drawingml/2006/picture">
-                <pic:pic>
-                  <pic:nvPicPr>
-                    <pic:cNvPr id="0" name="image11.png"/>
+            <wp:docPr id="5" name="image18.png"/>
+            <a:graphic>
+              <a:graphicData uri="http://schemas.openxmlformats.org/drawingml/2006/picture">
+                <pic:pic>
+                  <pic:nvPicPr>
+                    <pic:cNvPr id="0" name="image18.png"/>
                     <pic:cNvPicPr preferRelativeResize="0"/>
                   </pic:nvPicPr>
                   <pic:blipFill>
@@ -1610,7 +1706,18 @@
         <w:rPr>
           <w:rtl w:val="0"/>
         </w:rPr>
-        <w:t xml:space="preserve"> to run both programs</w:t>
+        <w:t xml:space="preserve"> to run both programs.</w:t>
+      </w:r>
+    </w:p>
+    <w:p>
+      <w:pPr>
+        <w:rPr/>
+      </w:pPr>
+      <w:r>
+        <w:rPr>
+          <w:rtl w:val="0"/>
+        </w:rPr>
+        <w:t xml:space="preserve">To generate the tmp file(s), I used “cat lab2data.txt | bash ScriptPt2Q1.sh &gt;&gt; tmp1.txt"</w:t>
       </w:r>
     </w:p>
     <w:p>

</xml_diff>